<commit_message>
new file:   "\347\247\221\346\212\200\346\264\273\345\212\250/~$\347\247\221\346\212\200\346\264\273\345\212\250.docx" 	modified:   "\347\247\221\346\212\200\346\264\273\345\212\250/\347\247\221\346\212\200\346\264\273\345\212\250.docx"
</commit_message>
<xml_diff>
--- a/科技活动/科技活动.docx
+++ b/科技活动/科技活动.docx
@@ -384,31 +384,14 @@
           <w:color w:val="000000"/>
           <w:sz w:val="18"/>
         </w:rPr>
-        <w:t xml:space="preserve">Chongqing </w:t>
-      </w:r>
-      <w:proofErr w:type="spellStart"/>
-      <w:r>
-        <w:rPr>
-          <w:rFonts w:hint="eastAsia"/>
-          <w:color w:val="000000"/>
-          <w:sz w:val="18"/>
-        </w:rPr>
-        <w:t>Jiaoto</w:t>
-      </w:r>
-      <w:r>
-        <w:rPr>
-          <w:rFonts w:hint="eastAsia"/>
-          <w:sz w:val="18"/>
-        </w:rPr>
-        <w:t>ng</w:t>
-      </w:r>
-      <w:proofErr w:type="spellEnd"/>
-      <w:r>
-        <w:rPr>
-          <w:rFonts w:hint="eastAsia"/>
-          <w:sz w:val="18"/>
-        </w:rPr>
-        <w:t xml:space="preserve"> University</w:t>
+        <w:t>Chongqing Jiaoto</w:t>
+      </w:r>
+      <w:r>
+        <w:rPr>
+          <w:rFonts w:hint="eastAsia"/>
+          <w:sz w:val="18"/>
+        </w:rPr>
+        <w:t>ng University</w:t>
       </w:r>
       <w:r>
         <w:rPr>
@@ -482,6 +465,7 @@
         <w:rPr>
           <w:sz w:val="18"/>
           <w:szCs w:val="18"/>
+          <w:lang w:val="en-GB"/>
         </w:rPr>
       </w:pPr>
       <w:r>
@@ -507,8 +491,9 @@
         <w:rPr>
           <w:sz w:val="18"/>
           <w:szCs w:val="18"/>
-        </w:rPr>
-        <w:t>In l.</w:t>
+          <w:lang w:val="en-GB"/>
+        </w:rPr>
+        <w:t>Rail transit plays a vital role as a major infrastructure in the country's economic and social development, contributing to regional economic integration, improving public transportation service quality, and promoting green development. With the continuous expansion of railway operations in China, ensuring the safe and efficient operation of a large number of trains in complex environments has become a critical issue. The axle-box bearing, as a core component of the train bogie, is responsible for crucial functions such as load-bearing, support, and motion conversion. This review summarizes the characteristics and types of axle-box bearing faults, reviews the research on fault diagnosis and prognosis methods, and discusses the future development of these technologies.</w:t>
       </w:r>
     </w:p>
     <w:p>
@@ -786,7 +771,13 @@
         <w:rPr>
           <w:rFonts w:hint="eastAsia"/>
         </w:rPr>
-        <w:t>列车转向架中的核心旋转部件，类似于列车的“脚踝”，负责承载、支撑以及运动转换等至关重要的功能</w:t>
+        <w:t>列车转向架中的核心旋转部件，类似于列车的“脚踝”，负责承载、支撑</w:t>
+      </w:r>
+      <w:r>
+        <w:rPr>
+          <w:rFonts w:hint="eastAsia"/>
+        </w:rPr>
+        <w:t>以及运动转换等至关重要的功能</w:t>
       </w:r>
       <w:r>
         <w:rPr>
@@ -869,13 +860,7 @@
         <w:rPr>
           <w:rFonts w:hint="eastAsia"/>
         </w:rPr>
-        <w:t>世纪初以来，滚动轴承轴箱装置开始被试</w:t>
-      </w:r>
-      <w:r>
-        <w:rPr>
-          <w:rFonts w:hint="eastAsia"/>
-        </w:rPr>
-        <w:t>用，并逐渐成为主流，取代了滑动轴承轴箱装置。在中国，所有的铁路客车以及柴油和电力机车都已经采用了滚动轴承轴箱装置，而在货车中，这种装置的使用也在逐步增加</w:t>
+        <w:t>世纪初以来，滚动轴承轴箱装置开始被试用，并逐渐成为主流，取代了滑动轴承轴箱装置。在中国，所有的铁路客车以及柴油和电力机车都已经采用了滚动轴承轴箱装置，而在货车中，这种装置的使用也在逐步增加</w:t>
       </w:r>
       <w:r>
         <w:rPr>
@@ -943,6 +928,7 @@
         <w:rPr>
           <w:noProof/>
         </w:rPr>
+        <w:lastRenderedPageBreak/>
         <w:drawing>
           <wp:inline distT="0" distB="0" distL="0" distR="0" wp14:anchorId="04B7B8D0" wp14:editId="6A86F9F7">
             <wp:extent cx="2564765" cy="967460"/>
@@ -1183,14 +1169,7 @@
         <w:rPr>
           <w:rFonts w:hint="eastAsia"/>
         </w:rPr>
-        <w:t>因此，科</w:t>
-      </w:r>
-      <w:r>
-        <w:rPr>
-          <w:rFonts w:hint="eastAsia"/>
-        </w:rPr>
-        <w:lastRenderedPageBreak/>
-        <w:t>学地进行轴箱轴承的维护，确保其高效运行并降低维护成本，是铁路运输领域面临的关键挑战。本文将首先总结轴箱轴承故障的特征和类型，然后回顾国内外在故障诊断与预测方法上的研究</w:t>
+        <w:t>因此，科学地进行轴箱轴承的维护，确保其高效运行并降低维护成本，是铁路运输领域面临的关键挑战。本文将首先总结轴箱轴承故障的特征和类型，然后回顾国内外在故障诊断与预测方法上的研究</w:t>
       </w:r>
       <w:r>
         <w:rPr>
@@ -1258,7 +1237,6 @@
         <w:rPr>
           <w:rFonts w:ascii="黑体" w:eastAsia="黑体"/>
           <w:bCs/>
-          <w:szCs w:val="21"/>
         </w:rPr>
       </w:pPr>
       <w:r>
@@ -1266,14 +1244,14 @@
           <w:rFonts w:ascii="黑体" w:eastAsia="黑体" w:hint="eastAsia"/>
           <w:bCs/>
         </w:rPr>
-        <w:t>2</w:t>
+        <w:t>2.1</w:t>
       </w:r>
       <w:r>
         <w:rPr>
           <w:rFonts w:ascii="黑体" w:eastAsia="黑体" w:hint="eastAsia"/>
           <w:bCs/>
         </w:rPr>
-        <w:t>.1</w:t>
+        <w:t xml:space="preserve"> </w:t>
       </w:r>
       <w:r>
         <w:rPr>
@@ -1287,58 +1265,335 @@
           <w:rFonts w:ascii="黑体" w:eastAsia="黑体" w:hint="eastAsia"/>
           <w:bCs/>
         </w:rPr>
+        <w:t>轴箱轴承故障的常见类型</w:t>
+      </w:r>
+    </w:p>
+    <w:p>
+      <w:pPr>
+        <w:ind w:firstLineChars="200" w:firstLine="420"/>
+        <w:rPr>
+          <w:szCs w:val="21"/>
+        </w:rPr>
+      </w:pPr>
+      <w:r>
+        <w:rPr>
+          <w:rFonts w:hint="eastAsia"/>
+          <w:szCs w:val="21"/>
+        </w:rPr>
+        <w:t>滚动轴承故障诊断工作主要分为两类</w:t>
+      </w:r>
+      <w:r>
+        <w:rPr>
+          <w:rFonts w:hint="eastAsia"/>
+          <w:szCs w:val="21"/>
+        </w:rPr>
+        <w:t>：</w:t>
+      </w:r>
+      <w:r>
+        <w:rPr>
+          <w:rFonts w:hint="eastAsia"/>
+          <w:szCs w:val="21"/>
+        </w:rPr>
+        <w:t>定性诊断和定量诊断。定性诊断是指判断轴承是否有故障以及故障存在的具体位置</w:t>
+      </w:r>
+      <w:r>
+        <w:rPr>
+          <w:rFonts w:hint="eastAsia"/>
+          <w:szCs w:val="21"/>
+        </w:rPr>
+        <w:t>（</w:t>
+      </w:r>
+      <w:r>
+        <w:rPr>
+          <w:rFonts w:hint="eastAsia"/>
+          <w:szCs w:val="21"/>
+        </w:rPr>
+        <w:t>如内圈、外圈、滚动体等</w:t>
+      </w:r>
+      <w:r>
+        <w:rPr>
+          <w:rFonts w:hint="eastAsia"/>
+          <w:szCs w:val="21"/>
+        </w:rPr>
+        <w:t>）；</w:t>
+      </w:r>
+      <w:r>
+        <w:rPr>
+          <w:rFonts w:hint="eastAsia"/>
+          <w:szCs w:val="21"/>
+        </w:rPr>
+        <w:t>定量诊断是指判断轴承故障尺寸的大小及故障部位的损伤程度</w:t>
+      </w:r>
+      <w:r>
+        <w:rPr>
+          <w:szCs w:val="21"/>
+          <w:vertAlign w:val="superscript"/>
+        </w:rPr>
+        <w:fldChar w:fldCharType="begin"/>
+      </w:r>
+      <w:r>
+        <w:rPr>
+          <w:szCs w:val="21"/>
+          <w:vertAlign w:val="superscript"/>
+        </w:rPr>
+        <w:instrText xml:space="preserve"> </w:instrText>
+      </w:r>
+      <w:r>
+        <w:rPr>
+          <w:rFonts w:hint="eastAsia"/>
+          <w:szCs w:val="21"/>
+          <w:vertAlign w:val="superscript"/>
+        </w:rPr>
+        <w:instrText>REF _Ref186545692 \r \h</w:instrText>
+      </w:r>
+      <w:r>
+        <w:rPr>
+          <w:szCs w:val="21"/>
+          <w:vertAlign w:val="superscript"/>
+        </w:rPr>
+        <w:instrText xml:space="preserve"> </w:instrText>
+      </w:r>
+      <w:r>
+        <w:rPr>
+          <w:szCs w:val="21"/>
+          <w:vertAlign w:val="superscript"/>
+        </w:rPr>
+        <w:instrText xml:space="preserve"> \* MERGEFORMAT </w:instrText>
+      </w:r>
+      <w:r>
+        <w:rPr>
+          <w:szCs w:val="21"/>
+          <w:vertAlign w:val="superscript"/>
+        </w:rPr>
+      </w:r>
+      <w:r>
+        <w:rPr>
+          <w:szCs w:val="21"/>
+          <w:vertAlign w:val="superscript"/>
+        </w:rPr>
+        <w:fldChar w:fldCharType="separate"/>
+      </w:r>
+      <w:r>
+        <w:rPr>
+          <w:szCs w:val="21"/>
+          <w:vertAlign w:val="superscript"/>
+        </w:rPr>
+        <w:t>[3]</w:t>
+      </w:r>
+      <w:r>
+        <w:rPr>
+          <w:szCs w:val="21"/>
+          <w:vertAlign w:val="superscript"/>
+        </w:rPr>
+        <w:fldChar w:fldCharType="end"/>
+      </w:r>
+      <w:r>
+        <w:rPr>
+          <w:rFonts w:hint="eastAsia"/>
+          <w:szCs w:val="21"/>
+        </w:rPr>
+        <w:t>。</w:t>
+      </w:r>
+      <w:r>
+        <w:rPr>
+          <w:rFonts w:hint="eastAsia"/>
+          <w:szCs w:val="21"/>
+        </w:rPr>
+        <w:t>轴箱轴承故障类型多样，主要包括以下几种</w:t>
+      </w:r>
+      <w:r>
+        <w:rPr>
+          <w:rFonts w:hint="eastAsia"/>
+          <w:szCs w:val="21"/>
+        </w:rPr>
+        <w:t>：</w:t>
+      </w:r>
+    </w:p>
+    <w:p>
+      <w:pPr>
+        <w:ind w:firstLineChars="200" w:firstLine="420"/>
+        <w:rPr>
+          <w:szCs w:val="21"/>
+        </w:rPr>
+      </w:pPr>
+      <w:r>
+        <w:rPr>
+          <w:rFonts w:hint="eastAsia"/>
+          <w:szCs w:val="21"/>
+        </w:rPr>
+        <w:t>1</w:t>
+      </w:r>
+      <w:r>
+        <w:rPr>
+          <w:rFonts w:hint="eastAsia"/>
+          <w:szCs w:val="21"/>
+        </w:rPr>
+        <w:t>）</w:t>
+      </w:r>
+      <w:r>
+        <w:rPr>
+          <w:rFonts w:hint="eastAsia"/>
+          <w:szCs w:val="21"/>
+        </w:rPr>
         <w:t xml:space="preserve"> </w:t>
       </w:r>
+      <w:r>
+        <w:rPr>
+          <w:rFonts w:hint="eastAsia"/>
+          <w:szCs w:val="21"/>
+        </w:rPr>
+        <w:t>疲劳剥落：由于长期的循环载荷作用，轴承元件表面或次表面产生疲劳裂纹，最终导致材料剥落，这是轴箱轴承最主要的故障形式之一。</w:t>
+      </w:r>
+    </w:p>
+    <w:p>
+      <w:pPr>
+        <w:ind w:firstLineChars="200" w:firstLine="420"/>
+        <w:rPr>
+          <w:szCs w:val="21"/>
+        </w:rPr>
+      </w:pPr>
+      <w:r>
+        <w:rPr>
+          <w:rFonts w:hint="eastAsia"/>
+          <w:szCs w:val="21"/>
+        </w:rPr>
+        <w:t>2</w:t>
+      </w:r>
+      <w:r>
+        <w:rPr>
+          <w:rFonts w:hint="eastAsia"/>
+          <w:szCs w:val="21"/>
+        </w:rPr>
+        <w:t>）</w:t>
+      </w:r>
+      <w:r>
+        <w:rPr>
+          <w:rFonts w:hint="eastAsia"/>
+          <w:szCs w:val="21"/>
+        </w:rPr>
+        <w:t xml:space="preserve"> </w:t>
+      </w:r>
+      <w:r>
+        <w:rPr>
+          <w:rFonts w:hint="eastAsia"/>
+          <w:szCs w:val="21"/>
+        </w:rPr>
+        <w:t>擦伤磨损：由于润滑不良或过载，轴承元件表面产生相对滑动，导致擦伤磨损。</w:t>
+      </w:r>
+    </w:p>
+    <w:p>
+      <w:pPr>
+        <w:ind w:firstLineChars="200" w:firstLine="420"/>
+        <w:rPr>
+          <w:szCs w:val="21"/>
+        </w:rPr>
+      </w:pPr>
+      <w:r>
+        <w:rPr>
+          <w:rFonts w:hint="eastAsia"/>
+          <w:szCs w:val="21"/>
+        </w:rPr>
+        <w:t>3</w:t>
+      </w:r>
+      <w:r>
+        <w:rPr>
+          <w:rFonts w:hint="eastAsia"/>
+          <w:szCs w:val="21"/>
+        </w:rPr>
+        <w:t>）</w:t>
+      </w:r>
+      <w:r>
+        <w:rPr>
+          <w:rFonts w:hint="eastAsia"/>
+          <w:szCs w:val="21"/>
+        </w:rPr>
+        <w:t xml:space="preserve"> </w:t>
+      </w:r>
+      <w:r>
+        <w:rPr>
+          <w:rFonts w:hint="eastAsia"/>
+          <w:szCs w:val="21"/>
+        </w:rPr>
+        <w:t>疲劳裂纹：轴承元件在高应力集中区域产生疲劳裂纹，可能进一步扩展导致断裂。</w:t>
+      </w:r>
+    </w:p>
+    <w:p>
+      <w:pPr>
+        <w:ind w:firstLineChars="200" w:firstLine="420"/>
+        <w:rPr>
+          <w:szCs w:val="21"/>
+        </w:rPr>
+      </w:pPr>
+      <w:r>
+        <w:rPr>
+          <w:rFonts w:hint="eastAsia"/>
+          <w:szCs w:val="21"/>
+        </w:rPr>
+        <w:t>4</w:t>
+      </w:r>
+      <w:r>
+        <w:rPr>
+          <w:rFonts w:hint="eastAsia"/>
+          <w:szCs w:val="21"/>
+        </w:rPr>
+        <w:t>）</w:t>
+      </w:r>
+      <w:r>
+        <w:rPr>
+          <w:rFonts w:hint="eastAsia"/>
+          <w:szCs w:val="21"/>
+        </w:rPr>
+        <w:t xml:space="preserve"> </w:t>
+      </w:r>
+      <w:r>
+        <w:rPr>
+          <w:rFonts w:hint="eastAsia"/>
+          <w:szCs w:val="21"/>
+        </w:rPr>
+        <w:t>电蚀</w:t>
+      </w:r>
+      <w:r>
+        <w:rPr>
+          <w:rFonts w:hint="eastAsia"/>
+          <w:szCs w:val="21"/>
+        </w:rPr>
+        <w:t>：</w:t>
+      </w:r>
+      <w:r>
+        <w:rPr>
+          <w:rFonts w:hint="eastAsia"/>
+          <w:szCs w:val="21"/>
+        </w:rPr>
+        <w:t>由于电流通过轴承，产生电化学作用，导致材料损失。</w:t>
+      </w:r>
+    </w:p>
+    <w:p>
+      <w:pPr>
+        <w:outlineLvl w:val="0"/>
+        <w:rPr>
+          <w:rFonts w:ascii="黑体" w:eastAsia="黑体"/>
+          <w:bCs/>
+        </w:rPr>
+      </w:pPr>
       <w:r>
         <w:rPr>
           <w:rFonts w:ascii="黑体" w:eastAsia="黑体" w:hint="eastAsia"/>
           <w:bCs/>
         </w:rPr>
-        <w:t>轴箱轴承故障的常见类型</w:t>
-      </w:r>
-    </w:p>
-    <w:p>
-      <w:pPr>
-        <w:ind w:firstLineChars="200" w:firstLine="420"/>
-        <w:rPr>
-          <w:szCs w:val="21"/>
-        </w:rPr>
-      </w:pPr>
-      <w:r>
-        <w:rPr>
-          <w:rFonts w:hint="eastAsia"/>
-          <w:szCs w:val="21"/>
-        </w:rPr>
-        <w:t>根</w:t>
-      </w:r>
-    </w:p>
-    <w:p>
-      <w:pPr>
-        <w:outlineLvl w:val="0"/>
-        <w:rPr>
-          <w:rFonts w:ascii="黑体" w:eastAsia="黑体"/>
-          <w:bCs/>
-        </w:rPr>
-      </w:pPr>
+        <w:t xml:space="preserve">2.2 </w:t>
+      </w:r>
       <w:r>
         <w:rPr>
           <w:rFonts w:ascii="黑体" w:eastAsia="黑体" w:hint="eastAsia"/>
           <w:bCs/>
         </w:rPr>
-        <w:t xml:space="preserve">2.2 </w:t>
+        <w:t xml:space="preserve"> </w:t>
       </w:r>
       <w:r>
         <w:rPr>
           <w:rFonts w:ascii="黑体" w:eastAsia="黑体" w:hint="eastAsia"/>
           <w:bCs/>
         </w:rPr>
-        <w:t xml:space="preserve"> </w:t>
-      </w:r>
-      <w:r>
-        <w:rPr>
-          <w:rFonts w:ascii="黑体" w:eastAsia="黑体" w:hint="eastAsia"/>
-          <w:bCs/>
-        </w:rPr>
         <w:t>故障的特征</w:t>
       </w:r>
     </w:p>
@@ -1354,52 +1609,426 @@
           <w:rFonts w:hint="eastAsia"/>
           <w:szCs w:val="21"/>
         </w:rPr>
-        <w:t>在</w:t>
-      </w:r>
-    </w:p>
-    <w:p>
-      <w:pPr>
-        <w:outlineLvl w:val="0"/>
-        <w:rPr>
-          <w:rFonts w:ascii="黑体" w:eastAsia="黑体"/>
-          <w:bCs/>
-        </w:rPr>
-      </w:pPr>
-      <w:r>
-        <w:rPr>
-          <w:rFonts w:ascii="黑体" w:eastAsia="黑体" w:hint="eastAsia"/>
-          <w:bCs/>
-        </w:rPr>
-        <w:t xml:space="preserve">2.3 </w:t>
-      </w:r>
-      <w:r>
-        <w:rPr>
-          <w:rFonts w:ascii="黑体" w:eastAsia="黑体" w:hint="eastAsia"/>
-          <w:bCs/>
-        </w:rPr>
-        <w:t xml:space="preserve"> </w:t>
-      </w:r>
-      <w:r>
-        <w:rPr>
-          <w:rFonts w:ascii="黑体" w:eastAsia="黑体" w:hint="eastAsia"/>
-          <w:bCs/>
-        </w:rPr>
-        <w:t>故障诊断的挑战</w:t>
+        <w:t>2.1</w:t>
+      </w:r>
+      <w:r>
+        <w:rPr>
+          <w:rFonts w:hint="eastAsia"/>
+          <w:szCs w:val="21"/>
+        </w:rPr>
+        <w:t>节介绍的几种常见故障</w:t>
+      </w:r>
+      <w:r>
+        <w:rPr>
+          <w:rFonts w:hint="eastAsia"/>
+          <w:szCs w:val="21"/>
+        </w:rPr>
+        <w:t>都将对轴承运行状态产生影响</w:t>
+      </w:r>
+      <w:r>
+        <w:rPr>
+          <w:rFonts w:hint="eastAsia"/>
+          <w:szCs w:val="21"/>
+        </w:rPr>
+        <w:t>，</w:t>
+      </w:r>
+      <w:r>
+        <w:rPr>
+          <w:rFonts w:hint="eastAsia"/>
+          <w:szCs w:val="21"/>
+        </w:rPr>
+        <w:t>大量学者针对故障状态下的运行特征进行了动力学建模及特征分析，</w:t>
+      </w:r>
+      <w:r>
+        <w:rPr>
+          <w:rFonts w:hint="eastAsia"/>
+          <w:szCs w:val="21"/>
+        </w:rPr>
+        <w:t>Petersen</w:t>
+      </w:r>
+      <w:r>
+        <w:rPr>
+          <w:rFonts w:hint="eastAsia"/>
+          <w:szCs w:val="21"/>
+        </w:rPr>
+        <w:t>等</w:t>
+      </w:r>
+      <w:r>
+        <w:rPr>
+          <w:rFonts w:hint="eastAsia"/>
+          <w:szCs w:val="21"/>
+        </w:rPr>
+        <w:t>人</w:t>
+      </w:r>
+      <w:r>
+        <w:rPr>
+          <w:szCs w:val="21"/>
+          <w:vertAlign w:val="superscript"/>
+        </w:rPr>
+        <w:fldChar w:fldCharType="begin"/>
+      </w:r>
+      <w:r>
+        <w:rPr>
+          <w:szCs w:val="21"/>
+          <w:vertAlign w:val="superscript"/>
+        </w:rPr>
+        <w:instrText xml:space="preserve"> </w:instrText>
+      </w:r>
+      <w:r>
+        <w:rPr>
+          <w:rFonts w:hint="eastAsia"/>
+          <w:szCs w:val="21"/>
+          <w:vertAlign w:val="superscript"/>
+        </w:rPr>
+        <w:instrText>REF _Ref186553018 \r \h</w:instrText>
+      </w:r>
+      <w:r>
+        <w:rPr>
+          <w:szCs w:val="21"/>
+          <w:vertAlign w:val="superscript"/>
+        </w:rPr>
+        <w:instrText xml:space="preserve"> </w:instrText>
+      </w:r>
+      <w:r>
+        <w:rPr>
+          <w:szCs w:val="21"/>
+          <w:vertAlign w:val="superscript"/>
+        </w:rPr>
+      </w:r>
+      <w:r>
+        <w:rPr>
+          <w:szCs w:val="21"/>
+          <w:vertAlign w:val="superscript"/>
+        </w:rPr>
+        <w:instrText xml:space="preserve"> \* MERGEFORMAT </w:instrText>
+      </w:r>
+      <w:r>
+        <w:rPr>
+          <w:szCs w:val="21"/>
+          <w:vertAlign w:val="superscript"/>
+        </w:rPr>
+        <w:fldChar w:fldCharType="separate"/>
+      </w:r>
+      <w:r>
+        <w:rPr>
+          <w:szCs w:val="21"/>
+          <w:vertAlign w:val="superscript"/>
+        </w:rPr>
+        <w:t>[4]</w:t>
+      </w:r>
+      <w:r>
+        <w:rPr>
+          <w:szCs w:val="21"/>
+          <w:vertAlign w:val="superscript"/>
+        </w:rPr>
+        <w:fldChar w:fldCharType="end"/>
+      </w:r>
+      <w:r>
+        <w:rPr>
+          <w:rFonts w:hint="eastAsia"/>
+          <w:szCs w:val="21"/>
+        </w:rPr>
+        <w:t>构建了双列滚动轴承的动力学模型，深入探究了在轨道存在不同深度和长度缺陷时轴承的准静态载荷分布以及刚度变化的规律。他们的研究显示，当滚动体通过缺陷区域，内圈与滚动体间的接触力会经历重新分配，导致滚动体在加载方向的刚度降低，在卸载方向的刚度升高。此外，他们还分析了滚动体通过缺陷时静载荷力的变化情况，发现该方法得到的</w:t>
+      </w:r>
+      <w:r>
+        <w:rPr>
+          <w:rFonts w:hint="eastAsia"/>
+          <w:szCs w:val="21"/>
+        </w:rPr>
+        <w:t>时频响应表现出明显的周期性和规律性特点</w:t>
+      </w:r>
+      <w:r>
+        <w:rPr>
+          <w:rFonts w:hint="eastAsia"/>
+          <w:szCs w:val="21"/>
+        </w:rPr>
+        <w:t>，因此可以采用故障特征频率来进行故障诊断。</w:t>
+      </w:r>
+      <w:r>
+        <w:rPr>
+          <w:rFonts w:hint="eastAsia"/>
+          <w:szCs w:val="21"/>
+        </w:rPr>
+        <w:t>Upadhyay</w:t>
+      </w:r>
+      <w:r>
+        <w:rPr>
+          <w:rFonts w:hint="eastAsia"/>
+          <w:szCs w:val="21"/>
+        </w:rPr>
+        <w:t>等</w:t>
+      </w:r>
+      <w:r>
+        <w:rPr>
+          <w:rFonts w:hint="eastAsia"/>
+          <w:szCs w:val="21"/>
+        </w:rPr>
+        <w:t>人</w:t>
+      </w:r>
+      <w:r>
+        <w:rPr>
+          <w:szCs w:val="21"/>
+          <w:vertAlign w:val="superscript"/>
+        </w:rPr>
+        <w:fldChar w:fldCharType="begin"/>
+      </w:r>
+      <w:r>
+        <w:rPr>
+          <w:szCs w:val="21"/>
+          <w:vertAlign w:val="superscript"/>
+        </w:rPr>
+        <w:instrText xml:space="preserve"> </w:instrText>
+      </w:r>
+      <w:r>
+        <w:rPr>
+          <w:rFonts w:hint="eastAsia"/>
+          <w:szCs w:val="21"/>
+          <w:vertAlign w:val="superscript"/>
+        </w:rPr>
+        <w:instrText>REF _Ref186553681 \r \h</w:instrText>
+      </w:r>
+      <w:r>
+        <w:rPr>
+          <w:szCs w:val="21"/>
+          <w:vertAlign w:val="superscript"/>
+        </w:rPr>
+        <w:instrText xml:space="preserve"> </w:instrText>
+      </w:r>
+      <w:r>
+        <w:rPr>
+          <w:szCs w:val="21"/>
+          <w:vertAlign w:val="superscript"/>
+        </w:rPr>
+      </w:r>
+      <w:r>
+        <w:rPr>
+          <w:szCs w:val="21"/>
+          <w:vertAlign w:val="superscript"/>
+        </w:rPr>
+        <w:instrText xml:space="preserve"> \* MERGEFORMAT </w:instrText>
+      </w:r>
+      <w:r>
+        <w:rPr>
+          <w:szCs w:val="21"/>
+          <w:vertAlign w:val="superscript"/>
+        </w:rPr>
+        <w:fldChar w:fldCharType="separate"/>
+      </w:r>
+      <w:r>
+        <w:rPr>
+          <w:szCs w:val="21"/>
+          <w:vertAlign w:val="superscript"/>
+        </w:rPr>
+        <w:t>[5]</w:t>
+      </w:r>
+      <w:r>
+        <w:rPr>
+          <w:szCs w:val="21"/>
+          <w:vertAlign w:val="superscript"/>
+        </w:rPr>
+        <w:fldChar w:fldCharType="end"/>
+      </w:r>
+      <w:r>
+        <w:rPr>
+          <w:rFonts w:hint="eastAsia"/>
+          <w:szCs w:val="21"/>
+        </w:rPr>
+        <w:t>构建了一个非线性动力学模型，旨在探究滚动体直径变化和数量变化对高速旋转轴产生的非线性振动效应。在模型构建过程中，考虑到滚动体与内外圈之间的接触刚度具有非线性特性，并纳入了阻尼效应。通过应用</w:t>
+      </w:r>
+      <w:r>
+        <w:rPr>
+          <w:rFonts w:hint="eastAsia"/>
+          <w:szCs w:val="21"/>
+        </w:rPr>
+        <w:t>Newmark-</w:t>
+      </w:r>
+      <w:r>
+        <w:rPr>
+          <w:rFonts w:hint="eastAsia"/>
+          <w:szCs w:val="21"/>
+        </w:rPr>
+        <w:t>β数值方法来求解该动力学模型，研究结果揭示了随着滚动体数量的增加，系统的整体刚度得到提升，这有助于降低通过频率（</w:t>
+      </w:r>
+      <w:r>
+        <w:rPr>
+          <w:rFonts w:hint="eastAsia"/>
+          <w:szCs w:val="21"/>
+        </w:rPr>
+        <w:t>B</w:t>
+      </w:r>
+      <w:r>
+        <w:rPr>
+          <w:szCs w:val="21"/>
+        </w:rPr>
+        <w:t xml:space="preserve">all </w:t>
+      </w:r>
+      <w:r>
+        <w:rPr>
+          <w:rFonts w:hint="eastAsia"/>
+          <w:szCs w:val="21"/>
+        </w:rPr>
+        <w:t>P</w:t>
+      </w:r>
+      <w:r>
+        <w:rPr>
+          <w:szCs w:val="21"/>
+        </w:rPr>
+        <w:t xml:space="preserve">assing </w:t>
+      </w:r>
+      <w:r>
+        <w:rPr>
+          <w:rFonts w:hint="eastAsia"/>
+          <w:szCs w:val="21"/>
+        </w:rPr>
+        <w:t>F</w:t>
+      </w:r>
+      <w:r>
+        <w:rPr>
+          <w:szCs w:val="21"/>
+        </w:rPr>
+        <w:t>requency</w:t>
+      </w:r>
+      <w:r>
+        <w:rPr>
+          <w:rFonts w:hint="eastAsia"/>
+          <w:szCs w:val="21"/>
+        </w:rPr>
+        <w:t xml:space="preserve">, </w:t>
+      </w:r>
+      <w:r>
+        <w:rPr>
+          <w:rFonts w:hint="eastAsia"/>
+          <w:szCs w:val="21"/>
+        </w:rPr>
+        <w:t>BPF</w:t>
+      </w:r>
+      <w:r>
+        <w:rPr>
+          <w:rFonts w:hint="eastAsia"/>
+          <w:szCs w:val="21"/>
+        </w:rPr>
+        <w:t>）的影响。</w:t>
+      </w:r>
+      <w:r>
+        <w:rPr>
+          <w:rFonts w:hint="eastAsia"/>
+          <w:szCs w:val="21"/>
+        </w:rPr>
+        <w:t>Ahmadi</w:t>
+      </w:r>
+      <w:r>
+        <w:rPr>
+          <w:rFonts w:hint="eastAsia"/>
+          <w:szCs w:val="21"/>
+        </w:rPr>
+        <w:t>等</w:t>
+      </w:r>
+      <w:r>
+        <w:rPr>
+          <w:rFonts w:hint="eastAsia"/>
+          <w:szCs w:val="21"/>
+        </w:rPr>
+        <w:t>人</w:t>
+      </w:r>
+      <w:r>
+        <w:rPr>
+          <w:szCs w:val="21"/>
+          <w:vertAlign w:val="superscript"/>
+        </w:rPr>
+        <w:fldChar w:fldCharType="begin"/>
+      </w:r>
+      <w:r>
+        <w:rPr>
+          <w:szCs w:val="21"/>
+          <w:vertAlign w:val="superscript"/>
+        </w:rPr>
+        <w:instrText xml:space="preserve"> </w:instrText>
+      </w:r>
+      <w:r>
+        <w:rPr>
+          <w:rFonts w:hint="eastAsia"/>
+          <w:szCs w:val="21"/>
+          <w:vertAlign w:val="superscript"/>
+        </w:rPr>
+        <w:instrText>REF _Ref186554196 \r \h</w:instrText>
+      </w:r>
+      <w:r>
+        <w:rPr>
+          <w:szCs w:val="21"/>
+          <w:vertAlign w:val="superscript"/>
+        </w:rPr>
+        <w:instrText xml:space="preserve"> </w:instrText>
+      </w:r>
+      <w:r>
+        <w:rPr>
+          <w:szCs w:val="21"/>
+          <w:vertAlign w:val="superscript"/>
+        </w:rPr>
+      </w:r>
+      <w:r>
+        <w:rPr>
+          <w:szCs w:val="21"/>
+          <w:vertAlign w:val="superscript"/>
+        </w:rPr>
+        <w:instrText xml:space="preserve"> \* MERGEFORMAT </w:instrText>
+      </w:r>
+      <w:r>
+        <w:rPr>
+          <w:szCs w:val="21"/>
+          <w:vertAlign w:val="superscript"/>
+        </w:rPr>
+        <w:fldChar w:fldCharType="separate"/>
+      </w:r>
+      <w:r>
+        <w:rPr>
+          <w:szCs w:val="21"/>
+          <w:vertAlign w:val="superscript"/>
+        </w:rPr>
+        <w:t>[6]</w:t>
+      </w:r>
+      <w:r>
+        <w:rPr>
+          <w:szCs w:val="21"/>
+          <w:vertAlign w:val="superscript"/>
+        </w:rPr>
+        <w:fldChar w:fldCharType="end"/>
+      </w:r>
+      <w:r>
+        <w:rPr>
+          <w:rFonts w:hint="eastAsia"/>
+          <w:szCs w:val="21"/>
+        </w:rPr>
+        <w:t>构建了</w:t>
+      </w:r>
+      <w:r>
+        <w:rPr>
+          <w:rFonts w:hint="eastAsia"/>
+          <w:szCs w:val="21"/>
+        </w:rPr>
+        <w:t>一个非线性动力学模型，专门用于模拟故障轴承的行为，并深入分析了当轴承出现线剥落故障时，滚动体与其接触所产生的振动特性。在模型的构建过程中，特别纳入了滚动元件的有限元尺寸，这一改进显著提高了模型对于故障振动响应预测的准确性</w:t>
+      </w:r>
+      <w:r>
+        <w:rPr>
+          <w:rFonts w:hint="eastAsia"/>
+          <w:szCs w:val="21"/>
+        </w:rPr>
+        <w:t>。</w:t>
       </w:r>
     </w:p>
     <w:p>
       <w:pPr>
         <w:ind w:firstLineChars="200" w:firstLine="420"/>
         <w:rPr>
-          <w:szCs w:val="21"/>
-        </w:rPr>
-      </w:pPr>
-      <w:r>
-        <w:rPr>
-          <w:rFonts w:hint="eastAsia"/>
-          <w:szCs w:val="21"/>
-        </w:rPr>
-        <w:t>通</w:t>
+          <w:rFonts w:hint="eastAsia"/>
+          <w:szCs w:val="21"/>
+        </w:rPr>
+      </w:pPr>
+      <w:r>
+        <w:rPr>
+          <w:rFonts w:hint="eastAsia"/>
+          <w:szCs w:val="21"/>
+        </w:rPr>
+        <w:t>基于以上分析，通过传感器采集轴承故障状态时的运行信号，经过一系列故障诊断方法处理后可实现故障的分类识别。</w:t>
       </w:r>
     </w:p>
     <w:p>
@@ -1438,7 +2067,7 @@
       <w:pPr>
         <w:outlineLvl w:val="0"/>
         <w:rPr>
-          <w:rFonts w:eastAsia="黑体" w:hint="eastAsia"/>
+          <w:rFonts w:eastAsia="黑体"/>
           <w:b/>
         </w:rPr>
       </w:pPr>
@@ -1476,7 +2105,14 @@
           <w:rFonts w:hint="eastAsia"/>
           <w:szCs w:val="21"/>
         </w:rPr>
-        <w:t>标。</w:t>
+        <w:t>在人工智能还未发展时，传统的故障</w:t>
+      </w:r>
+      <w:r>
+        <w:rPr>
+          <w:rFonts w:hint="eastAsia"/>
+          <w:szCs w:val="21"/>
+        </w:rPr>
+        <w:t>诊断方法主要基于信号处理，</w:t>
       </w:r>
     </w:p>
     <w:p>
@@ -1647,7 +2283,6 @@
         <w:pStyle w:val="a8"/>
         <w:ind w:firstLineChars="200"/>
         <w:rPr>
-          <w:rFonts w:hint="eastAsia"/>
           <w:szCs w:val="24"/>
         </w:rPr>
       </w:pPr>
@@ -1687,7 +2322,6 @@
         <w:pStyle w:val="a8"/>
         <w:ind w:firstLineChars="200"/>
         <w:rPr>
-          <w:rFonts w:hint="eastAsia"/>
           <w:szCs w:val="24"/>
         </w:rPr>
       </w:pPr>
@@ -1991,17 +2625,8 @@
           <w:sz w:val="15"/>
           <w:szCs w:val="15"/>
         </w:rPr>
-        <w:t xml:space="preserve"> </w:t>
-      </w:r>
-      <w:proofErr w:type="spellStart"/>
-      <w:r>
-        <w:rPr>
-          <w:sz w:val="15"/>
-          <w:szCs w:val="15"/>
-        </w:rPr>
-        <w:t>Shaopu</w:t>
-      </w:r>
-      <w:proofErr w:type="spellEnd"/>
+        <w:t xml:space="preserve"> Shaopu</w:t>
+      </w:r>
       <w:r>
         <w:rPr>
           <w:rFonts w:hint="eastAsia"/>
@@ -2030,17 +2655,8 @@
           <w:sz w:val="15"/>
           <w:szCs w:val="15"/>
         </w:rPr>
-        <w:t xml:space="preserve"> </w:t>
-      </w:r>
-      <w:proofErr w:type="spellStart"/>
-      <w:r>
-        <w:rPr>
-          <w:sz w:val="15"/>
-          <w:szCs w:val="15"/>
-        </w:rPr>
-        <w:t>Wenpeng</w:t>
-      </w:r>
-      <w:proofErr w:type="spellEnd"/>
+        <w:t xml:space="preserve"> Wenpeng</w:t>
+      </w:r>
       <w:r>
         <w:rPr>
           <w:rFonts w:hint="eastAsia"/>
@@ -2101,7 +2717,23 @@
           <w:sz w:val="15"/>
           <w:szCs w:val="15"/>
         </w:rPr>
-        <w:t>, 54(07):1780-1796</w:t>
+        <w:t>, 54(07):</w:t>
+      </w:r>
+      <w:r>
+        <w:rPr>
+          <w:rFonts w:hint="eastAsia"/>
+          <w:sz w:val="15"/>
+          <w:szCs w:val="15"/>
+        </w:rPr>
+        <w:t xml:space="preserve"> </w:t>
+      </w:r>
+      <w:r>
+        <w:rPr>
+          <w:rFonts w:hint="eastAsia"/>
+          <w:sz w:val="15"/>
+          <w:szCs w:val="15"/>
+        </w:rPr>
+        <w:t>1780-1796</w:t>
       </w:r>
       <w:r>
         <w:rPr>
@@ -2149,6 +2781,7 @@
           <w:sz w:val="15"/>
           <w:szCs w:val="15"/>
         </w:rPr>
+        <w:lastRenderedPageBreak/>
         <w:t>任勇</w:t>
       </w:r>
       <w:r>
@@ -2345,13 +2978,263 @@
           <w:szCs w:val="15"/>
         </w:rPr>
       </w:pPr>
-      <w:r>
-        <w:rPr>
-          <w:rFonts w:hint="eastAsia"/>
-          <w:sz w:val="15"/>
-          <w:szCs w:val="15"/>
-        </w:rPr>
-        <w:t>11</w:t>
+      <w:bookmarkStart w:id="13" w:name="_Ref186545692"/>
+      <w:r>
+        <w:rPr>
+          <w:sz w:val="15"/>
+          <w:szCs w:val="15"/>
+        </w:rPr>
+        <w:t>王国彪，何正嘉，陈雪峰，等．机械故障诊断基础研究</w:t>
+      </w:r>
+      <w:r>
+        <w:rPr>
+          <w:sz w:val="15"/>
+          <w:szCs w:val="15"/>
+        </w:rPr>
+        <w:t xml:space="preserve"> “</w:t>
+      </w:r>
+      <w:r>
+        <w:rPr>
+          <w:sz w:val="15"/>
+          <w:szCs w:val="15"/>
+        </w:rPr>
+        <w:t>何去何从</w:t>
+      </w:r>
+      <w:r>
+        <w:rPr>
+          <w:sz w:val="15"/>
+          <w:szCs w:val="15"/>
+        </w:rPr>
+        <w:t>”</w:t>
+      </w:r>
+      <w:r>
+        <w:rPr>
+          <w:rFonts w:hint="eastAsia"/>
+          <w:sz w:val="15"/>
+          <w:szCs w:val="15"/>
+        </w:rPr>
+        <w:t>[</w:t>
+      </w:r>
+      <w:r>
+        <w:rPr>
+          <w:sz w:val="15"/>
+          <w:szCs w:val="15"/>
+        </w:rPr>
+        <w:t>J</w:t>
+      </w:r>
+      <w:r>
+        <w:rPr>
+          <w:rFonts w:hint="eastAsia"/>
+          <w:sz w:val="15"/>
+          <w:szCs w:val="15"/>
+        </w:rPr>
+        <w:t>]</w:t>
+      </w:r>
+      <w:r>
+        <w:rPr>
+          <w:sz w:val="15"/>
+          <w:szCs w:val="15"/>
+        </w:rPr>
+        <w:t>．机械工程学报，</w:t>
+      </w:r>
+      <w:r>
+        <w:rPr>
+          <w:sz w:val="15"/>
+          <w:szCs w:val="15"/>
+        </w:rPr>
+        <w:t>2013</w:t>
+      </w:r>
+      <w:r>
+        <w:rPr>
+          <w:sz w:val="15"/>
+          <w:szCs w:val="15"/>
+        </w:rPr>
+        <w:t>，</w:t>
+      </w:r>
+      <w:r>
+        <w:rPr>
+          <w:sz w:val="15"/>
+          <w:szCs w:val="15"/>
+        </w:rPr>
+        <w:t>49(1) :</w:t>
+      </w:r>
+      <w:r>
+        <w:rPr>
+          <w:rFonts w:hint="eastAsia"/>
+          <w:sz w:val="15"/>
+          <w:szCs w:val="15"/>
+        </w:rPr>
+        <w:t xml:space="preserve"> </w:t>
+      </w:r>
+      <w:r>
+        <w:rPr>
+          <w:sz w:val="15"/>
+          <w:szCs w:val="15"/>
+        </w:rPr>
+        <w:t>63</w:t>
+      </w:r>
+      <w:r>
+        <w:rPr>
+          <w:rFonts w:hint="eastAsia"/>
+          <w:sz w:val="15"/>
+          <w:szCs w:val="15"/>
+        </w:rPr>
+        <w:t>-</w:t>
+      </w:r>
+      <w:r>
+        <w:rPr>
+          <w:sz w:val="15"/>
+          <w:szCs w:val="15"/>
+        </w:rPr>
+        <w:t>72</w:t>
+      </w:r>
+      <w:r>
+        <w:rPr>
+          <w:sz w:val="15"/>
+          <w:szCs w:val="15"/>
+        </w:rPr>
+        <w:t>．</w:t>
+      </w:r>
+      <w:bookmarkEnd w:id="13"/>
+    </w:p>
+    <w:p>
+      <w:pPr>
+        <w:ind w:left="284"/>
+        <w:rPr>
+          <w:sz w:val="15"/>
+          <w:szCs w:val="15"/>
+        </w:rPr>
+      </w:pPr>
+      <w:r>
+        <w:rPr>
+          <w:rFonts w:hint="eastAsia"/>
+          <w:sz w:val="15"/>
+          <w:szCs w:val="15"/>
+        </w:rPr>
+        <w:t xml:space="preserve">WANG Guobiao, HE Zhengjia, CHEN Xuefeng, et al. </w:t>
+      </w:r>
+      <w:r>
+        <w:rPr>
+          <w:sz w:val="15"/>
+          <w:szCs w:val="15"/>
+        </w:rPr>
+        <w:t>Basic Research on Machinery Fault Diagnosis—What is the Prescription</w:t>
+      </w:r>
+      <w:r>
+        <w:rPr>
+          <w:rFonts w:hint="eastAsia"/>
+          <w:sz w:val="15"/>
+          <w:szCs w:val="15"/>
+        </w:rPr>
+        <w:t xml:space="preserve">[J]. </w:t>
+      </w:r>
+      <w:r>
+        <w:rPr>
+          <w:i/>
+          <w:iCs/>
+          <w:sz w:val="15"/>
+          <w:szCs w:val="15"/>
+        </w:rPr>
+        <w:t>J</w:t>
+      </w:r>
+      <w:r>
+        <w:rPr>
+          <w:rFonts w:hint="eastAsia"/>
+          <w:i/>
+          <w:iCs/>
+          <w:sz w:val="15"/>
+          <w:szCs w:val="15"/>
+        </w:rPr>
+        <w:t>ournal</w:t>
+      </w:r>
+      <w:r>
+        <w:rPr>
+          <w:i/>
+          <w:iCs/>
+          <w:sz w:val="15"/>
+          <w:szCs w:val="15"/>
+        </w:rPr>
+        <w:t xml:space="preserve"> </w:t>
+      </w:r>
+      <w:r>
+        <w:rPr>
+          <w:rFonts w:hint="eastAsia"/>
+          <w:i/>
+          <w:iCs/>
+          <w:sz w:val="15"/>
+          <w:szCs w:val="15"/>
+        </w:rPr>
+        <w:t>of</w:t>
+      </w:r>
+      <w:r>
+        <w:rPr>
+          <w:i/>
+          <w:iCs/>
+          <w:sz w:val="15"/>
+          <w:szCs w:val="15"/>
+        </w:rPr>
+        <w:t xml:space="preserve"> M</w:t>
+      </w:r>
+      <w:r>
+        <w:rPr>
+          <w:i/>
+          <w:iCs/>
+          <w:sz w:val="15"/>
+          <w:szCs w:val="15"/>
+        </w:rPr>
+        <w:t>echanical</w:t>
+      </w:r>
+      <w:r>
+        <w:rPr>
+          <w:i/>
+          <w:iCs/>
+          <w:sz w:val="15"/>
+          <w:szCs w:val="15"/>
+        </w:rPr>
+        <w:t xml:space="preserve"> E</w:t>
+      </w:r>
+      <w:r>
+        <w:rPr>
+          <w:i/>
+          <w:iCs/>
+          <w:sz w:val="15"/>
+          <w:szCs w:val="15"/>
+        </w:rPr>
+        <w:t>ngineering</w:t>
+      </w:r>
+      <w:r>
+        <w:rPr>
+          <w:rFonts w:hint="eastAsia"/>
+          <w:sz w:val="15"/>
+          <w:szCs w:val="15"/>
+        </w:rPr>
+        <w:t>, 2013, 49(1):</w:t>
+      </w:r>
+      <w:r>
+        <w:rPr>
+          <w:rFonts w:hint="eastAsia"/>
+          <w:sz w:val="15"/>
+          <w:szCs w:val="15"/>
+        </w:rPr>
+        <w:t xml:space="preserve"> </w:t>
+      </w:r>
+      <w:r>
+        <w:rPr>
+          <w:rFonts w:hint="eastAsia"/>
+          <w:sz w:val="15"/>
+          <w:szCs w:val="15"/>
+        </w:rPr>
+        <w:t>63-72.</w:t>
+      </w:r>
+      <w:r>
+        <w:rPr>
+          <w:rFonts w:hint="eastAsia"/>
+          <w:i/>
+          <w:iCs/>
+          <w:sz w:val="15"/>
+          <w:szCs w:val="15"/>
+        </w:rPr>
+        <w:t xml:space="preserve"> </w:t>
       </w:r>
     </w:p>
     <w:p>
@@ -2366,14 +3249,378 @@
           <w:szCs w:val="15"/>
         </w:rPr>
       </w:pPr>
-      <w:r>
-        <w:rPr>
-          <w:rFonts w:hint="eastAsia"/>
-          <w:sz w:val="15"/>
-          <w:szCs w:val="15"/>
-        </w:rPr>
-        <w:t>11</w:t>
-      </w:r>
+      <w:bookmarkStart w:id="14" w:name="_Ref186553018"/>
+      <w:r>
+        <w:rPr>
+          <w:rFonts w:hint="eastAsia"/>
+          <w:sz w:val="15"/>
+          <w:szCs w:val="15"/>
+        </w:rPr>
+        <w:t>PETE</w:t>
+      </w:r>
+      <w:r>
+        <w:rPr>
+          <w:rFonts w:hint="eastAsia"/>
+          <w:sz w:val="15"/>
+          <w:szCs w:val="15"/>
+        </w:rPr>
+        <w:t>R</w:t>
+      </w:r>
+      <w:r>
+        <w:rPr>
+          <w:rFonts w:hint="eastAsia"/>
+          <w:sz w:val="15"/>
+          <w:szCs w:val="15"/>
+        </w:rPr>
+        <w:t>SEN D</w:t>
+      </w:r>
+      <w:r>
+        <w:rPr>
+          <w:rFonts w:hint="eastAsia"/>
+          <w:sz w:val="15"/>
+          <w:szCs w:val="15"/>
+        </w:rPr>
+        <w:t xml:space="preserve">, </w:t>
+      </w:r>
+      <w:r>
+        <w:rPr>
+          <w:rFonts w:hint="eastAsia"/>
+          <w:sz w:val="15"/>
+          <w:szCs w:val="15"/>
+        </w:rPr>
+        <w:t>HOWA</w:t>
+      </w:r>
+      <w:r>
+        <w:rPr>
+          <w:rFonts w:hint="eastAsia"/>
+          <w:sz w:val="15"/>
+          <w:szCs w:val="15"/>
+        </w:rPr>
+        <w:t>R</w:t>
+      </w:r>
+      <w:r>
+        <w:rPr>
+          <w:rFonts w:hint="eastAsia"/>
+          <w:sz w:val="15"/>
+          <w:szCs w:val="15"/>
+        </w:rPr>
+        <w:t>D C</w:t>
+      </w:r>
+      <w:r>
+        <w:rPr>
+          <w:rFonts w:hint="eastAsia"/>
+          <w:sz w:val="15"/>
+          <w:szCs w:val="15"/>
+        </w:rPr>
+        <w:t xml:space="preserve">, </w:t>
+      </w:r>
+      <w:r>
+        <w:rPr>
+          <w:rFonts w:hint="eastAsia"/>
+          <w:sz w:val="15"/>
+          <w:szCs w:val="15"/>
+        </w:rPr>
+        <w:t>SAWALHI N</w:t>
+      </w:r>
+      <w:r>
+        <w:rPr>
+          <w:rFonts w:hint="eastAsia"/>
+          <w:sz w:val="15"/>
+          <w:szCs w:val="15"/>
+        </w:rPr>
+        <w:t xml:space="preserve">, </w:t>
+      </w:r>
+      <w:r>
+        <w:rPr>
+          <w:rFonts w:hint="eastAsia"/>
+          <w:sz w:val="15"/>
+          <w:szCs w:val="15"/>
+        </w:rPr>
+        <w:t>et al</w:t>
+      </w:r>
+      <w:r>
+        <w:rPr>
+          <w:rFonts w:hint="eastAsia"/>
+          <w:sz w:val="15"/>
+          <w:szCs w:val="15"/>
+        </w:rPr>
+        <w:t xml:space="preserve">. </w:t>
+      </w:r>
+      <w:r>
+        <w:rPr>
+          <w:rFonts w:hint="eastAsia"/>
+          <w:sz w:val="15"/>
+          <w:szCs w:val="15"/>
+        </w:rPr>
+        <w:t>Analysis of bearing stiffness variations</w:t>
+      </w:r>
+      <w:r>
+        <w:rPr>
+          <w:rFonts w:hint="eastAsia"/>
+          <w:sz w:val="15"/>
+          <w:szCs w:val="15"/>
+        </w:rPr>
+        <w:t>，</w:t>
+      </w:r>
+      <w:r>
+        <w:rPr>
+          <w:rFonts w:hint="eastAsia"/>
+          <w:sz w:val="15"/>
+          <w:szCs w:val="15"/>
+        </w:rPr>
+        <w:t xml:space="preserve">contact forces and vibrations in radially loaded </w:t>
+      </w:r>
+      <w:r>
+        <w:rPr>
+          <w:rFonts w:hint="eastAsia"/>
+          <w:sz w:val="15"/>
+          <w:szCs w:val="15"/>
+        </w:rPr>
+        <w:t>double row rolling element bearings with raceway defects</w:t>
+      </w:r>
+      <w:r>
+        <w:rPr>
+          <w:rFonts w:hint="eastAsia"/>
+          <w:sz w:val="15"/>
+          <w:szCs w:val="15"/>
+        </w:rPr>
+        <w:t>[</w:t>
+      </w:r>
+      <w:r>
+        <w:rPr>
+          <w:rFonts w:hint="eastAsia"/>
+          <w:sz w:val="15"/>
+          <w:szCs w:val="15"/>
+        </w:rPr>
+        <w:t>J</w:t>
+      </w:r>
+      <w:r>
+        <w:rPr>
+          <w:rFonts w:hint="eastAsia"/>
+          <w:sz w:val="15"/>
+          <w:szCs w:val="15"/>
+        </w:rPr>
+        <w:t>]</w:t>
+      </w:r>
+      <w:r>
+        <w:rPr>
+          <w:rFonts w:hint="eastAsia"/>
+          <w:sz w:val="15"/>
+          <w:szCs w:val="15"/>
+        </w:rPr>
+        <w:t xml:space="preserve">. </w:t>
+      </w:r>
+      <w:r>
+        <w:rPr>
+          <w:rFonts w:hint="eastAsia"/>
+          <w:i/>
+          <w:iCs/>
+          <w:sz w:val="15"/>
+          <w:szCs w:val="15"/>
+        </w:rPr>
+        <w:t>Mechanical systems and signal processing</w:t>
+      </w:r>
+      <w:r>
+        <w:rPr>
+          <w:rFonts w:hint="eastAsia"/>
+          <w:sz w:val="15"/>
+          <w:szCs w:val="15"/>
+        </w:rPr>
+        <w:t xml:space="preserve">, </w:t>
+      </w:r>
+      <w:r>
+        <w:rPr>
+          <w:rFonts w:hint="eastAsia"/>
+          <w:sz w:val="15"/>
+          <w:szCs w:val="15"/>
+        </w:rPr>
+        <w:t>2015</w:t>
+      </w:r>
+      <w:r>
+        <w:rPr>
+          <w:rFonts w:hint="eastAsia"/>
+          <w:sz w:val="15"/>
+          <w:szCs w:val="15"/>
+        </w:rPr>
+        <w:t xml:space="preserve">, </w:t>
+      </w:r>
+      <w:r>
+        <w:rPr>
+          <w:rFonts w:hint="eastAsia"/>
+          <w:sz w:val="15"/>
+          <w:szCs w:val="15"/>
+        </w:rPr>
+        <w:t>50(51):</w:t>
+      </w:r>
+      <w:r>
+        <w:rPr>
+          <w:rFonts w:hint="eastAsia"/>
+          <w:sz w:val="15"/>
+          <w:szCs w:val="15"/>
+        </w:rPr>
+        <w:t xml:space="preserve"> </w:t>
+      </w:r>
+      <w:r>
+        <w:rPr>
+          <w:rFonts w:hint="eastAsia"/>
+          <w:sz w:val="15"/>
+          <w:szCs w:val="15"/>
+        </w:rPr>
+        <w:t>139</w:t>
+      </w:r>
+      <w:r>
+        <w:rPr>
+          <w:rFonts w:hint="eastAsia"/>
+          <w:sz w:val="15"/>
+          <w:szCs w:val="15"/>
+        </w:rPr>
+        <w:t>-</w:t>
+      </w:r>
+      <w:r>
+        <w:rPr>
+          <w:rFonts w:hint="eastAsia"/>
+          <w:sz w:val="15"/>
+          <w:szCs w:val="15"/>
+        </w:rPr>
+        <w:t>160</w:t>
+      </w:r>
+      <w:r>
+        <w:rPr>
+          <w:rFonts w:hint="eastAsia"/>
+          <w:sz w:val="15"/>
+          <w:szCs w:val="15"/>
+        </w:rPr>
+        <w:t>．</w:t>
+      </w:r>
+      <w:bookmarkEnd w:id="14"/>
+    </w:p>
+    <w:p>
+      <w:pPr>
+        <w:numPr>
+          <w:ilvl w:val="0"/>
+          <w:numId w:val="5"/>
+        </w:numPr>
+        <w:ind w:left="284" w:hanging="284"/>
+        <w:rPr>
+          <w:sz w:val="15"/>
+          <w:szCs w:val="15"/>
+        </w:rPr>
+      </w:pPr>
+      <w:bookmarkStart w:id="15" w:name="_Ref186553681"/>
+      <w:r>
+        <w:rPr>
+          <w:sz w:val="15"/>
+          <w:szCs w:val="15"/>
+        </w:rPr>
+        <w:t xml:space="preserve">UPADHYAY S H, JAIN S C, HARSHA S P. Non-linear vibration signature analysis of a high-speed rotating shaft due to ball size variations and varying number of balls[J]. </w:t>
+      </w:r>
+      <w:r>
+        <w:rPr>
+          <w:i/>
+          <w:iCs/>
+          <w:sz w:val="15"/>
+          <w:szCs w:val="15"/>
+        </w:rPr>
+        <w:t>Proceedings of the Institution of Mechanical Engineers, Part K: Journal of Multi-body Dynamics</w:t>
+      </w:r>
+      <w:r>
+        <w:rPr>
+          <w:sz w:val="15"/>
+          <w:szCs w:val="15"/>
+        </w:rPr>
+        <w:t>, 2009, 223(2): 83-105.</w:t>
+      </w:r>
+      <w:bookmarkEnd w:id="15"/>
+    </w:p>
+    <w:p>
+      <w:pPr>
+        <w:numPr>
+          <w:ilvl w:val="0"/>
+          <w:numId w:val="5"/>
+        </w:numPr>
+        <w:ind w:left="284" w:hanging="284"/>
+        <w:rPr>
+          <w:sz w:val="15"/>
+          <w:szCs w:val="15"/>
+        </w:rPr>
+      </w:pPr>
+      <w:bookmarkStart w:id="16" w:name="_Ref186554196"/>
+      <w:r>
+        <w:rPr>
+          <w:sz w:val="15"/>
+          <w:szCs w:val="15"/>
+        </w:rPr>
+        <w:t xml:space="preserve">MOAZEN A A, PETERSEN D, HOWARD C. A nonlinear dynamic vibration model of defective bearings - The importance of modelling the finite size of rolling elements[J]. </w:t>
+      </w:r>
+      <w:r>
+        <w:rPr>
+          <w:i/>
+          <w:iCs/>
+          <w:sz w:val="15"/>
+          <w:szCs w:val="15"/>
+        </w:rPr>
+        <w:t>Mechanical Systems and Signal Processing</w:t>
+      </w:r>
+      <w:r>
+        <w:rPr>
+          <w:sz w:val="15"/>
+          <w:szCs w:val="15"/>
+        </w:rPr>
+        <w:t>, 2015, 52</w:t>
+      </w:r>
+      <w:r>
+        <w:rPr>
+          <w:rFonts w:hint="eastAsia"/>
+          <w:sz w:val="15"/>
+          <w:szCs w:val="15"/>
+        </w:rPr>
+        <w:t>(</w:t>
+      </w:r>
+      <w:r>
+        <w:rPr>
+          <w:sz w:val="15"/>
+          <w:szCs w:val="15"/>
+        </w:rPr>
+        <w:t>53</w:t>
+      </w:r>
+      <w:r>
+        <w:rPr>
+          <w:rFonts w:hint="eastAsia"/>
+          <w:sz w:val="15"/>
+          <w:szCs w:val="15"/>
+        </w:rPr>
+        <w:t>)</w:t>
+      </w:r>
+      <w:r>
+        <w:rPr>
+          <w:sz w:val="15"/>
+          <w:szCs w:val="15"/>
+        </w:rPr>
+        <w:t>: 309-326.</w:t>
+      </w:r>
+      <w:bookmarkEnd w:id="16"/>
+      <w:r>
+        <w:rPr>
+          <w:rFonts w:hint="eastAsia"/>
+          <w:sz w:val="15"/>
+          <w:szCs w:val="15"/>
+        </w:rPr>
+        <w:t xml:space="preserve"> </w:t>
+      </w:r>
+    </w:p>
+    <w:p>
+      <w:pPr>
+        <w:numPr>
+          <w:ilvl w:val="0"/>
+          <w:numId w:val="5"/>
+        </w:numPr>
+        <w:ind w:left="284" w:hanging="284"/>
+        <w:rPr>
+          <w:rFonts w:hint="eastAsia"/>
+          <w:sz w:val="15"/>
+          <w:szCs w:val="15"/>
+        </w:rPr>
+      </w:pPr>
     </w:p>
     <w:bookmarkEnd w:id="4"/>
     <w:bookmarkEnd w:id="5"/>
@@ -2545,7 +3792,7 @@
   <w:abstractNum w:abstractNumId="0" w15:restartNumberingAfterBreak="0">
     <w:nsid w:val="0F333F22"/>
     <w:multiLevelType w:val="hybridMultilevel"/>
-    <w:tmpl w:val="8FECF2F0"/>
+    <w:tmpl w:val="7F58DBB4"/>
     <w:lvl w:ilvl="0" w:tplc="62720370">
       <w:start w:val="1"/>
       <w:numFmt w:val="decimal"/>
@@ -2751,6 +3998,92 @@
     </w:lvl>
   </w:abstractNum>
   <w:abstractNum w:abstractNumId="2" w15:restartNumberingAfterBreak="0">
+    <w:nsid w:val="14E4306D"/>
+    <w:multiLevelType w:val="hybridMultilevel"/>
+    <w:tmpl w:val="272418A6"/>
+    <w:lvl w:ilvl="0" w:tplc="04090011">
+      <w:start w:val="1"/>
+      <w:numFmt w:val="decimal"/>
+      <w:lvlText w:val="%1)"/>
+      <w:lvlJc w:val="left"/>
+      <w:pPr>
+        <w:ind w:left="860" w:hanging="440"/>
+      </w:pPr>
+    </w:lvl>
+    <w:lvl w:ilvl="1" w:tplc="04090019" w:tentative="1">
+      <w:start w:val="1"/>
+      <w:numFmt w:val="lowerLetter"/>
+      <w:lvlText w:val="%2)"/>
+      <w:lvlJc w:val="left"/>
+      <w:pPr>
+        <w:ind w:left="1300" w:hanging="440"/>
+      </w:pPr>
+    </w:lvl>
+    <w:lvl w:ilvl="2" w:tplc="0409001B" w:tentative="1">
+      <w:start w:val="1"/>
+      <w:numFmt w:val="lowerRoman"/>
+      <w:lvlText w:val="%3."/>
+      <w:lvlJc w:val="right"/>
+      <w:pPr>
+        <w:ind w:left="1740" w:hanging="440"/>
+      </w:pPr>
+    </w:lvl>
+    <w:lvl w:ilvl="3" w:tplc="0409000F" w:tentative="1">
+      <w:start w:val="1"/>
+      <w:numFmt w:val="decimal"/>
+      <w:lvlText w:val="%4."/>
+      <w:lvlJc w:val="left"/>
+      <w:pPr>
+        <w:ind w:left="2180" w:hanging="440"/>
+      </w:pPr>
+    </w:lvl>
+    <w:lvl w:ilvl="4" w:tplc="04090019" w:tentative="1">
+      <w:start w:val="1"/>
+      <w:numFmt w:val="lowerLetter"/>
+      <w:lvlText w:val="%5)"/>
+      <w:lvlJc w:val="left"/>
+      <w:pPr>
+        <w:ind w:left="2620" w:hanging="440"/>
+      </w:pPr>
+    </w:lvl>
+    <w:lvl w:ilvl="5" w:tplc="0409001B" w:tentative="1">
+      <w:start w:val="1"/>
+      <w:numFmt w:val="lowerRoman"/>
+      <w:lvlText w:val="%6."/>
+      <w:lvlJc w:val="right"/>
+      <w:pPr>
+        <w:ind w:left="3060" w:hanging="440"/>
+      </w:pPr>
+    </w:lvl>
+    <w:lvl w:ilvl="6" w:tplc="0409000F" w:tentative="1">
+      <w:start w:val="1"/>
+      <w:numFmt w:val="decimal"/>
+      <w:lvlText w:val="%7."/>
+      <w:lvlJc w:val="left"/>
+      <w:pPr>
+        <w:ind w:left="3500" w:hanging="440"/>
+      </w:pPr>
+    </w:lvl>
+    <w:lvl w:ilvl="7" w:tplc="04090019" w:tentative="1">
+      <w:start w:val="1"/>
+      <w:numFmt w:val="lowerLetter"/>
+      <w:lvlText w:val="%8)"/>
+      <w:lvlJc w:val="left"/>
+      <w:pPr>
+        <w:ind w:left="3940" w:hanging="440"/>
+      </w:pPr>
+    </w:lvl>
+    <w:lvl w:ilvl="8" w:tplc="0409001B" w:tentative="1">
+      <w:start w:val="1"/>
+      <w:numFmt w:val="lowerRoman"/>
+      <w:lvlText w:val="%9."/>
+      <w:lvlJc w:val="right"/>
+      <w:pPr>
+        <w:ind w:left="4380" w:hanging="440"/>
+      </w:pPr>
+    </w:lvl>
+  </w:abstractNum>
+  <w:abstractNum w:abstractNumId="3" w15:restartNumberingAfterBreak="0">
     <w:nsid w:val="188F4F2F"/>
     <w:multiLevelType w:val="hybridMultilevel"/>
     <w:tmpl w:val="F6D83DD0"/>
@@ -2890,7 +4223,206 @@
       </w:rPr>
     </w:lvl>
   </w:abstractNum>
-  <w:abstractNum w:abstractNumId="3" w15:restartNumberingAfterBreak="0">
+  <w:abstractNum w:abstractNumId="4" w15:restartNumberingAfterBreak="0">
+    <w:nsid w:val="318E4D59"/>
+    <w:multiLevelType w:val="hybridMultilevel"/>
+    <w:tmpl w:val="2B9C780A"/>
+    <w:lvl w:ilvl="0" w:tplc="04090001">
+      <w:start w:val="1"/>
+      <w:numFmt w:val="bullet"/>
+      <w:lvlText w:val=""/>
+      <w:lvlJc w:val="left"/>
+      <w:pPr>
+        <w:ind w:left="860" w:hanging="440"/>
+      </w:pPr>
+      <w:rPr>
+        <w:rFonts w:ascii="Wingdings" w:hAnsi="Wingdings" w:hint="default"/>
+      </w:rPr>
+    </w:lvl>
+    <w:lvl w:ilvl="1" w:tplc="04090003" w:tentative="1">
+      <w:start w:val="1"/>
+      <w:numFmt w:val="bullet"/>
+      <w:lvlText w:val=""/>
+      <w:lvlJc w:val="left"/>
+      <w:pPr>
+        <w:ind w:left="1300" w:hanging="440"/>
+      </w:pPr>
+      <w:rPr>
+        <w:rFonts w:ascii="Wingdings" w:hAnsi="Wingdings" w:hint="default"/>
+      </w:rPr>
+    </w:lvl>
+    <w:lvl w:ilvl="2" w:tplc="04090005" w:tentative="1">
+      <w:start w:val="1"/>
+      <w:numFmt w:val="bullet"/>
+      <w:lvlText w:val=""/>
+      <w:lvlJc w:val="left"/>
+      <w:pPr>
+        <w:ind w:left="1740" w:hanging="440"/>
+      </w:pPr>
+      <w:rPr>
+        <w:rFonts w:ascii="Wingdings" w:hAnsi="Wingdings" w:hint="default"/>
+      </w:rPr>
+    </w:lvl>
+    <w:lvl w:ilvl="3" w:tplc="04090001" w:tentative="1">
+      <w:start w:val="1"/>
+      <w:numFmt w:val="bullet"/>
+      <w:lvlText w:val=""/>
+      <w:lvlJc w:val="left"/>
+      <w:pPr>
+        <w:ind w:left="2180" w:hanging="440"/>
+      </w:pPr>
+      <w:rPr>
+        <w:rFonts w:ascii="Wingdings" w:hAnsi="Wingdings" w:hint="default"/>
+      </w:rPr>
+    </w:lvl>
+    <w:lvl w:ilvl="4" w:tplc="04090003" w:tentative="1">
+      <w:start w:val="1"/>
+      <w:numFmt w:val="bullet"/>
+      <w:lvlText w:val=""/>
+      <w:lvlJc w:val="left"/>
+      <w:pPr>
+        <w:ind w:left="2620" w:hanging="440"/>
+      </w:pPr>
+      <w:rPr>
+        <w:rFonts w:ascii="Wingdings" w:hAnsi="Wingdings" w:hint="default"/>
+      </w:rPr>
+    </w:lvl>
+    <w:lvl w:ilvl="5" w:tplc="04090005" w:tentative="1">
+      <w:start w:val="1"/>
+      <w:numFmt w:val="bullet"/>
+      <w:lvlText w:val=""/>
+      <w:lvlJc w:val="left"/>
+      <w:pPr>
+        <w:ind w:left="3060" w:hanging="440"/>
+      </w:pPr>
+      <w:rPr>
+        <w:rFonts w:ascii="Wingdings" w:hAnsi="Wingdings" w:hint="default"/>
+      </w:rPr>
+    </w:lvl>
+    <w:lvl w:ilvl="6" w:tplc="04090001" w:tentative="1">
+      <w:start w:val="1"/>
+      <w:numFmt w:val="bullet"/>
+      <w:lvlText w:val=""/>
+      <w:lvlJc w:val="left"/>
+      <w:pPr>
+        <w:ind w:left="3500" w:hanging="440"/>
+      </w:pPr>
+      <w:rPr>
+        <w:rFonts w:ascii="Wingdings" w:hAnsi="Wingdings" w:hint="default"/>
+      </w:rPr>
+    </w:lvl>
+    <w:lvl w:ilvl="7" w:tplc="04090003" w:tentative="1">
+      <w:start w:val="1"/>
+      <w:numFmt w:val="bullet"/>
+      <w:lvlText w:val=""/>
+      <w:lvlJc w:val="left"/>
+      <w:pPr>
+        <w:ind w:left="3940" w:hanging="440"/>
+      </w:pPr>
+      <w:rPr>
+        <w:rFonts w:ascii="Wingdings" w:hAnsi="Wingdings" w:hint="default"/>
+      </w:rPr>
+    </w:lvl>
+    <w:lvl w:ilvl="8" w:tplc="04090005" w:tentative="1">
+      <w:start w:val="1"/>
+      <w:numFmt w:val="bullet"/>
+      <w:lvlText w:val=""/>
+      <w:lvlJc w:val="left"/>
+      <w:pPr>
+        <w:ind w:left="4380" w:hanging="440"/>
+      </w:pPr>
+      <w:rPr>
+        <w:rFonts w:ascii="Wingdings" w:hAnsi="Wingdings" w:hint="default"/>
+      </w:rPr>
+    </w:lvl>
+  </w:abstractNum>
+  <w:abstractNum w:abstractNumId="5" w15:restartNumberingAfterBreak="0">
+    <w:nsid w:val="4DA56D97"/>
+    <w:multiLevelType w:val="hybridMultilevel"/>
+    <w:tmpl w:val="13028D80"/>
+    <w:lvl w:ilvl="0" w:tplc="0409000F">
+      <w:start w:val="1"/>
+      <w:numFmt w:val="decimal"/>
+      <w:lvlText w:val="%1."/>
+      <w:lvlJc w:val="left"/>
+      <w:pPr>
+        <w:ind w:left="860" w:hanging="440"/>
+      </w:pPr>
+    </w:lvl>
+    <w:lvl w:ilvl="1" w:tplc="04090019" w:tentative="1">
+      <w:start w:val="1"/>
+      <w:numFmt w:val="lowerLetter"/>
+      <w:lvlText w:val="%2)"/>
+      <w:lvlJc w:val="left"/>
+      <w:pPr>
+        <w:ind w:left="1300" w:hanging="440"/>
+      </w:pPr>
+    </w:lvl>
+    <w:lvl w:ilvl="2" w:tplc="0409001B" w:tentative="1">
+      <w:start w:val="1"/>
+      <w:numFmt w:val="lowerRoman"/>
+      <w:lvlText w:val="%3."/>
+      <w:lvlJc w:val="right"/>
+      <w:pPr>
+        <w:ind w:left="1740" w:hanging="440"/>
+      </w:pPr>
+    </w:lvl>
+    <w:lvl w:ilvl="3" w:tplc="0409000F" w:tentative="1">
+      <w:start w:val="1"/>
+      <w:numFmt w:val="decimal"/>
+      <w:lvlText w:val="%4."/>
+      <w:lvlJc w:val="left"/>
+      <w:pPr>
+        <w:ind w:left="2180" w:hanging="440"/>
+      </w:pPr>
+    </w:lvl>
+    <w:lvl w:ilvl="4" w:tplc="04090019" w:tentative="1">
+      <w:start w:val="1"/>
+      <w:numFmt w:val="lowerLetter"/>
+      <w:lvlText w:val="%5)"/>
+      <w:lvlJc w:val="left"/>
+      <w:pPr>
+        <w:ind w:left="2620" w:hanging="440"/>
+      </w:pPr>
+    </w:lvl>
+    <w:lvl w:ilvl="5" w:tplc="0409001B" w:tentative="1">
+      <w:start w:val="1"/>
+      <w:numFmt w:val="lowerRoman"/>
+      <w:lvlText w:val="%6."/>
+      <w:lvlJc w:val="right"/>
+      <w:pPr>
+        <w:ind w:left="3060" w:hanging="440"/>
+      </w:pPr>
+    </w:lvl>
+    <w:lvl w:ilvl="6" w:tplc="0409000F" w:tentative="1">
+      <w:start w:val="1"/>
+      <w:numFmt w:val="decimal"/>
+      <w:lvlText w:val="%7."/>
+      <w:lvlJc w:val="left"/>
+      <w:pPr>
+        <w:ind w:left="3500" w:hanging="440"/>
+      </w:pPr>
+    </w:lvl>
+    <w:lvl w:ilvl="7" w:tplc="04090019" w:tentative="1">
+      <w:start w:val="1"/>
+      <w:numFmt w:val="lowerLetter"/>
+      <w:lvlText w:val="%8)"/>
+      <w:lvlJc w:val="left"/>
+      <w:pPr>
+        <w:ind w:left="3940" w:hanging="440"/>
+      </w:pPr>
+    </w:lvl>
+    <w:lvl w:ilvl="8" w:tplc="0409001B" w:tentative="1">
+      <w:start w:val="1"/>
+      <w:numFmt w:val="lowerRoman"/>
+      <w:lvlText w:val="%9."/>
+      <w:lvlJc w:val="right"/>
+      <w:pPr>
+        <w:ind w:left="4380" w:hanging="440"/>
+      </w:pPr>
+    </w:lvl>
+  </w:abstractNum>
+  <w:abstractNum w:abstractNumId="6" w15:restartNumberingAfterBreak="0">
     <w:nsid w:val="4ED509AA"/>
     <w:multiLevelType w:val="hybridMultilevel"/>
     <w:tmpl w:val="C832C75C"/>
@@ -3012,7 +4544,7 @@
       </w:pPr>
     </w:lvl>
   </w:abstractNum>
-  <w:abstractNum w:abstractNumId="4" w15:restartNumberingAfterBreak="0">
+  <w:abstractNum w:abstractNumId="7" w15:restartNumberingAfterBreak="0">
     <w:nsid w:val="51154B5A"/>
     <w:multiLevelType w:val="hybridMultilevel"/>
     <w:tmpl w:val="E5CA243C"/>
@@ -3152,20 +4684,145 @@
       </w:rPr>
     </w:lvl>
   </w:abstractNum>
+  <w:abstractNum w:abstractNumId="8" w15:restartNumberingAfterBreak="0">
+    <w:nsid w:val="53897073"/>
+    <w:multiLevelType w:val="multilevel"/>
+    <w:tmpl w:val="7A6E2E1E"/>
+    <w:lvl w:ilvl="0">
+      <w:start w:val="2"/>
+      <w:numFmt w:val="decimal"/>
+      <w:lvlText w:val="%1"/>
+      <w:lvlJc w:val="left"/>
+      <w:pPr>
+        <w:ind w:left="360" w:hanging="360"/>
+      </w:pPr>
+      <w:rPr>
+        <w:rFonts w:hint="default"/>
+      </w:rPr>
+    </w:lvl>
+    <w:lvl w:ilvl="1">
+      <w:start w:val="1"/>
+      <w:numFmt w:val="decimal"/>
+      <w:lvlText w:val="%1.%2"/>
+      <w:lvlJc w:val="left"/>
+      <w:pPr>
+        <w:ind w:left="360" w:hanging="360"/>
+      </w:pPr>
+      <w:rPr>
+        <w:rFonts w:hint="default"/>
+      </w:rPr>
+    </w:lvl>
+    <w:lvl w:ilvl="2">
+      <w:start w:val="1"/>
+      <w:numFmt w:val="decimal"/>
+      <w:lvlText w:val="%1.%2.%3"/>
+      <w:lvlJc w:val="left"/>
+      <w:pPr>
+        <w:ind w:left="720" w:hanging="720"/>
+      </w:pPr>
+      <w:rPr>
+        <w:rFonts w:hint="default"/>
+      </w:rPr>
+    </w:lvl>
+    <w:lvl w:ilvl="3">
+      <w:start w:val="1"/>
+      <w:numFmt w:val="decimal"/>
+      <w:lvlText w:val="%1.%2.%3.%4"/>
+      <w:lvlJc w:val="left"/>
+      <w:pPr>
+        <w:ind w:left="720" w:hanging="720"/>
+      </w:pPr>
+      <w:rPr>
+        <w:rFonts w:hint="default"/>
+      </w:rPr>
+    </w:lvl>
+    <w:lvl w:ilvl="4">
+      <w:start w:val="1"/>
+      <w:numFmt w:val="decimal"/>
+      <w:lvlText w:val="%1.%2.%3.%4.%5"/>
+      <w:lvlJc w:val="left"/>
+      <w:pPr>
+        <w:ind w:left="1080" w:hanging="1080"/>
+      </w:pPr>
+      <w:rPr>
+        <w:rFonts w:hint="default"/>
+      </w:rPr>
+    </w:lvl>
+    <w:lvl w:ilvl="5">
+      <w:start w:val="1"/>
+      <w:numFmt w:val="decimal"/>
+      <w:lvlText w:val="%1.%2.%3.%4.%5.%6"/>
+      <w:lvlJc w:val="left"/>
+      <w:pPr>
+        <w:ind w:left="1080" w:hanging="1080"/>
+      </w:pPr>
+      <w:rPr>
+        <w:rFonts w:hint="default"/>
+      </w:rPr>
+    </w:lvl>
+    <w:lvl w:ilvl="6">
+      <w:start w:val="1"/>
+      <w:numFmt w:val="decimal"/>
+      <w:lvlText w:val="%1.%2.%3.%4.%5.%6.%7"/>
+      <w:lvlJc w:val="left"/>
+      <w:pPr>
+        <w:ind w:left="1080" w:hanging="1080"/>
+      </w:pPr>
+      <w:rPr>
+        <w:rFonts w:hint="default"/>
+      </w:rPr>
+    </w:lvl>
+    <w:lvl w:ilvl="7">
+      <w:start w:val="1"/>
+      <w:numFmt w:val="decimal"/>
+      <w:lvlText w:val="%1.%2.%3.%4.%5.%6.%7.%8"/>
+      <w:lvlJc w:val="left"/>
+      <w:pPr>
+        <w:ind w:left="1440" w:hanging="1440"/>
+      </w:pPr>
+      <w:rPr>
+        <w:rFonts w:hint="default"/>
+      </w:rPr>
+    </w:lvl>
+    <w:lvl w:ilvl="8">
+      <w:start w:val="1"/>
+      <w:numFmt w:val="decimal"/>
+      <w:lvlText w:val="%1.%2.%3.%4.%5.%6.%7.%8.%9"/>
+      <w:lvlJc w:val="left"/>
+      <w:pPr>
+        <w:ind w:left="1440" w:hanging="1440"/>
+      </w:pPr>
+      <w:rPr>
+        <w:rFonts w:hint="default"/>
+      </w:rPr>
+    </w:lvl>
+  </w:abstractNum>
   <w:num w:numId="1" w16cid:durableId="170923422">
-    <w:abstractNumId w:val="4"/>
+    <w:abstractNumId w:val="7"/>
   </w:num>
   <w:num w:numId="2" w16cid:durableId="1884906698">
-    <w:abstractNumId w:val="3"/>
+    <w:abstractNumId w:val="6"/>
   </w:num>
   <w:num w:numId="3" w16cid:durableId="1425029074">
     <w:abstractNumId w:val="1"/>
   </w:num>
   <w:num w:numId="4" w16cid:durableId="945191774">
-    <w:abstractNumId w:val="2"/>
+    <w:abstractNumId w:val="3"/>
   </w:num>
   <w:num w:numId="5" w16cid:durableId="444083425">
     <w:abstractNumId w:val="0"/>
+  </w:num>
+  <w:num w:numId="6" w16cid:durableId="1258829318">
+    <w:abstractNumId w:val="4"/>
+  </w:num>
+  <w:num w:numId="7" w16cid:durableId="1340735846">
+    <w:abstractNumId w:val="5"/>
+  </w:num>
+  <w:num w:numId="8" w16cid:durableId="1044057208">
+    <w:abstractNumId w:val="2"/>
+  </w:num>
+  <w:num w:numId="9" w16cid:durableId="1546870511">
+    <w:abstractNumId w:val="8"/>
   </w:num>
 </w:numbering>
 </file>

</xml_diff>